<commit_message>
chore: menyelesaikan bab 2
</commit_message>
<xml_diff>
--- a/doc/Algeo01-21136-laporan.docx
+++ b/doc/Algeo01-21136-laporan.docx
@@ -440,44 +440,52 @@
       <w:r>
         <w:rPr>
           <w:noProof/>
+          <w:sz w:val="20"/>
+          <w:szCs w:val="20"/>
           <w:lang w:val="id-ID"/>
         </w:rPr>
         <w:drawing>
-          <wp:inline distT="0" distB="0" distL="0" distR="0" wp14:anchorId="6F56E7AF" wp14:editId="74032047">
-            <wp:extent cx="1604992" cy="2324100"/>
+          <wp:inline distT="0" distB="0" distL="0" distR="0" wp14:anchorId="3F58E823" wp14:editId="7E2093AF">
+            <wp:extent cx="5034905" cy="2980267"/>
             <wp:effectExtent l="0" t="0" r="0" b="0"/>
-            <wp:docPr id="6" name="image1.png"/>
+            <wp:docPr id="7" name="Picture 7"/>
             <wp:cNvGraphicFramePr>
-              <a:graphicFrameLocks xmlns:a="http://schemas.openxmlformats.org/drawingml/2006/main"/>
+              <a:graphicFrameLocks xmlns:a="http://schemas.openxmlformats.org/drawingml/2006/main" noChangeAspect="1"/>
             </wp:cNvGraphicFramePr>
             <a:graphic xmlns:a="http://schemas.openxmlformats.org/drawingml/2006/main">
               <a:graphicData uri="http://schemas.openxmlformats.org/drawingml/2006/picture">
                 <pic:pic xmlns:pic="http://schemas.openxmlformats.org/drawingml/2006/picture">
                   <pic:nvPicPr>
-                    <pic:cNvPr id="6" name="image1.png"/>
+                    <pic:cNvPr id="7" name="Picture 7"/>
                     <pic:cNvPicPr/>
                   </pic:nvPicPr>
-                  <pic:blipFill>
-                    <a:blip r:embed="rId11">
+                  <pic:blipFill rotWithShape="1">
+                    <a:blip r:embed="rId11" cstate="print">
                       <a:extLst>
                         <a:ext uri="{28A0092B-C50C-407E-A947-70E740481C1C}">
                           <a14:useLocalDpi xmlns:a14="http://schemas.microsoft.com/office/drawing/2010/main" val="0"/>
                         </a:ext>
                       </a:extLst>
                     </a:blip>
-                    <a:stretch>
-                      <a:fillRect/>
-                    </a:stretch>
+                    <a:srcRect t="33935" b="21671"/>
+                    <a:stretch/>
                   </pic:blipFill>
-                  <pic:spPr>
+                  <pic:spPr bwMode="auto">
                     <a:xfrm>
                       <a:off x="0" y="0"/>
-                      <a:ext cx="1607326" cy="2327479"/>
+                      <a:ext cx="5036820" cy="2981400"/>
                     </a:xfrm>
                     <a:prstGeom prst="rect">
                       <a:avLst/>
                     </a:prstGeom>
-                    <a:ln/>
+                    <a:ln>
+                      <a:noFill/>
+                    </a:ln>
+                    <a:extLst>
+                      <a:ext uri="{53640926-AAD7-44D8-BBD7-CCE9431645EC}">
+                        <a14:shadowObscured xmlns:a14="http://schemas.microsoft.com/office/drawing/2010/main"/>
+                      </a:ext>
+                    </a:extLst>
                   </pic:spPr>
                 </pic:pic>
               </a:graphicData>
@@ -21628,6 +21636,7 @@
         <w:jc w:val="both"/>
         <w:rPr>
           <w:iCs/>
+          <w:noProof/>
         </w:rPr>
       </w:pPr>
       <w:r>
@@ -21635,8 +21644,2588 @@
           <w:iCs/>
           <w:noProof/>
         </w:rPr>
-        <w:t>Lorem ipsum dolor sit amet, consectetuer adipiscing elit. Maecenas porttitor congue massa. Fusce posuere, magna sed pulvinar ultricies, purus lectus malesuada libero, sit amet commodo magna eros quis urna. Nunc viverra imperdiet enim.</w:t>
-      </w:r>
+        <w:t>Selain Interpolasi Polinom, re</w:t>
+      </w:r>
+      <w:r>
+        <w:rPr>
+          <w:iCs/>
+          <w:noProof/>
+        </w:rPr>
+        <w:t>gresi linier</w:t>
+      </w:r>
+      <w:r>
+        <w:rPr>
+          <w:iCs/>
+          <w:noProof/>
+        </w:rPr>
+        <w:t xml:space="preserve"> berganda</w:t>
+      </w:r>
+      <w:r>
+        <w:rPr>
+          <w:iCs/>
+          <w:noProof/>
+        </w:rPr>
+        <w:t xml:space="preserve"> juga dapat digunakan untuk memprediksikan suatu nilai</w:t>
+      </w:r>
+      <w:r>
+        <w:rPr>
+          <w:iCs/>
+          <w:noProof/>
+        </w:rPr>
+        <w:t>. Pada metode ini, diperlukan setidaknya persamaan yang memiliki (</w:t>
+      </w:r>
+      <w:r>
+        <w:rPr>
+          <w:i/>
+          <w:noProof/>
+        </w:rPr>
+        <w:t>x</w:t>
+      </w:r>
+      <w:r>
+        <w:rPr>
+          <w:i/>
+          <w:noProof/>
+          <w:vertAlign w:val="subscript"/>
+        </w:rPr>
+        <w:t>1</w:t>
+      </w:r>
+      <w:r>
+        <w:rPr>
+          <w:i/>
+          <w:noProof/>
+        </w:rPr>
+        <w:t>, x</w:t>
+      </w:r>
+      <w:r>
+        <w:rPr>
+          <w:i/>
+          <w:noProof/>
+          <w:vertAlign w:val="subscript"/>
+        </w:rPr>
+        <w:t>2</w:t>
+      </w:r>
+      <w:r>
+        <w:rPr>
+          <w:i/>
+          <w:noProof/>
+        </w:rPr>
+        <w:t>, x</w:t>
+      </w:r>
+      <w:r>
+        <w:rPr>
+          <w:i/>
+          <w:noProof/>
+          <w:vertAlign w:val="subscript"/>
+        </w:rPr>
+        <w:t>3,</w:t>
+      </w:r>
+      <w:r>
+        <w:rPr>
+          <w:i/>
+          <w:noProof/>
+        </w:rPr>
+        <w:t>…,x</w:t>
+      </w:r>
+      <w:r>
+        <w:rPr>
+          <w:i/>
+          <w:noProof/>
+          <w:vertAlign w:val="subscript"/>
+        </w:rPr>
+        <w:t>k</w:t>
+      </w:r>
+      <w:r>
+        <w:rPr>
+          <w:i/>
+          <w:noProof/>
+        </w:rPr>
+        <w:t>, y)</w:t>
+      </w:r>
+      <w:r>
+        <w:rPr>
+          <w:iCs/>
+          <w:noProof/>
+        </w:rPr>
+        <w:t xml:space="preserve">. Metode regresi linier berganda menggunakan </w:t>
+      </w:r>
+      <w:r>
+        <w:rPr>
+          <w:i/>
+          <w:noProof/>
+        </w:rPr>
+        <w:t>Normal Estimation Equation for Multiple Linear Regression</w:t>
+      </w:r>
+      <w:r>
+        <w:rPr>
+          <w:iCs/>
+          <w:noProof/>
+        </w:rPr>
+        <w:t>:</w:t>
+      </w:r>
+      <w:r>
+        <w:rPr>
+          <w:iCs/>
+          <w:noProof/>
+        </w:rPr>
+        <w:br w:type="page"/>
+      </w:r>
+    </w:p>
+    <w:p>
+      <w:pPr>
+        <w:ind w:left="360"/>
+        <w:jc w:val="both"/>
+        <w:rPr>
+          <w:iCs/>
+        </w:rPr>
+      </w:pPr>
+      <m:oMathPara>
+        <m:oMath>
+          <m:r>
+            <w:rPr>
+              <w:rFonts w:ascii="Cambria Math" w:hAnsi="Cambria Math"/>
+            </w:rPr>
+            <w:lastRenderedPageBreak/>
+            <m:t>n</m:t>
+          </m:r>
+          <m:sSub>
+            <m:sSubPr>
+              <m:ctrlPr>
+                <w:rPr>
+                  <w:rFonts w:ascii="Cambria Math" w:hAnsi="Cambria Math"/>
+                  <w:i/>
+                  <w:iCs/>
+                </w:rPr>
+              </m:ctrlPr>
+            </m:sSubPr>
+            <m:e>
+              <m:r>
+                <w:rPr>
+                  <w:rFonts w:ascii="Cambria Math" w:hAnsi="Cambria Math"/>
+                </w:rPr>
+                <m:t>b</m:t>
+              </m:r>
+            </m:e>
+            <m:sub>
+              <m:r>
+                <w:rPr>
+                  <w:rFonts w:ascii="Cambria Math" w:hAnsi="Cambria Math"/>
+                </w:rPr>
+                <m:t>0</m:t>
+              </m:r>
+            </m:sub>
+          </m:sSub>
+          <m:r>
+            <w:rPr>
+              <w:rFonts w:ascii="Cambria Math" w:hAnsi="Cambria Math"/>
+            </w:rPr>
+            <m:t xml:space="preserve">+ </m:t>
+          </m:r>
+          <m:sSub>
+            <m:sSubPr>
+              <m:ctrlPr>
+                <w:rPr>
+                  <w:rFonts w:ascii="Cambria Math" w:hAnsi="Cambria Math"/>
+                  <w:i/>
+                  <w:iCs/>
+                </w:rPr>
+              </m:ctrlPr>
+            </m:sSubPr>
+            <m:e>
+              <m:r>
+                <w:rPr>
+                  <w:rFonts w:ascii="Cambria Math" w:hAnsi="Cambria Math"/>
+                </w:rPr>
+                <m:t>b</m:t>
+              </m:r>
+            </m:e>
+            <m:sub>
+              <m:r>
+                <w:rPr>
+                  <w:rFonts w:ascii="Cambria Math" w:hAnsi="Cambria Math"/>
+                </w:rPr>
+                <m:t>1</m:t>
+              </m:r>
+            </m:sub>
+          </m:sSub>
+          <m:nary>
+            <m:naryPr>
+              <m:chr m:val="∑"/>
+              <m:limLoc m:val="undOvr"/>
+              <m:ctrlPr>
+                <w:rPr>
+                  <w:rFonts w:ascii="Cambria Math" w:hAnsi="Cambria Math"/>
+                  <w:i/>
+                  <w:iCs/>
+                </w:rPr>
+              </m:ctrlPr>
+            </m:naryPr>
+            <m:sub>
+              <m:r>
+                <w:rPr>
+                  <w:rFonts w:ascii="Cambria Math" w:hAnsi="Cambria Math"/>
+                </w:rPr>
+                <m:t>i=1</m:t>
+              </m:r>
+            </m:sub>
+            <m:sup>
+              <m:r>
+                <w:rPr>
+                  <w:rFonts w:ascii="Cambria Math" w:hAnsi="Cambria Math"/>
+                </w:rPr>
+                <m:t>n</m:t>
+              </m:r>
+            </m:sup>
+            <m:e>
+              <m:sSub>
+                <m:sSubPr>
+                  <m:ctrlPr>
+                    <w:rPr>
+                      <w:rFonts w:ascii="Cambria Math" w:hAnsi="Cambria Math"/>
+                      <w:i/>
+                      <w:iCs/>
+                    </w:rPr>
+                  </m:ctrlPr>
+                </m:sSubPr>
+                <m:e>
+                  <m:r>
+                    <w:rPr>
+                      <w:rFonts w:ascii="Cambria Math" w:hAnsi="Cambria Math"/>
+                    </w:rPr>
+                    <m:t>x</m:t>
+                  </m:r>
+                </m:e>
+                <m:sub>
+                  <m:r>
+                    <w:rPr>
+                      <w:rFonts w:ascii="Cambria Math" w:hAnsi="Cambria Math"/>
+                    </w:rPr>
+                    <m:t>1i</m:t>
+                  </m:r>
+                </m:sub>
+              </m:sSub>
+            </m:e>
+          </m:nary>
+          <m:r>
+            <w:rPr>
+              <w:rFonts w:ascii="Cambria Math" w:hAnsi="Cambria Math"/>
+            </w:rPr>
+            <m:t>+</m:t>
+          </m:r>
+          <m:sSub>
+            <m:sSubPr>
+              <m:ctrlPr>
+                <w:rPr>
+                  <w:rFonts w:ascii="Cambria Math" w:hAnsi="Cambria Math"/>
+                  <w:i/>
+                  <w:iCs/>
+                </w:rPr>
+              </m:ctrlPr>
+            </m:sSubPr>
+            <m:e>
+              <m:r>
+                <w:rPr>
+                  <w:rFonts w:ascii="Cambria Math" w:hAnsi="Cambria Math"/>
+                </w:rPr>
+                <m:t>b</m:t>
+              </m:r>
+            </m:e>
+            <m:sub>
+              <m:r>
+                <w:rPr>
+                  <w:rFonts w:ascii="Cambria Math" w:hAnsi="Cambria Math"/>
+                </w:rPr>
+                <m:t>2</m:t>
+              </m:r>
+            </m:sub>
+          </m:sSub>
+          <m:nary>
+            <m:naryPr>
+              <m:chr m:val="∑"/>
+              <m:limLoc m:val="undOvr"/>
+              <m:ctrlPr>
+                <w:rPr>
+                  <w:rFonts w:ascii="Cambria Math" w:hAnsi="Cambria Math"/>
+                  <w:i/>
+                  <w:iCs/>
+                </w:rPr>
+              </m:ctrlPr>
+            </m:naryPr>
+            <m:sub>
+              <m:r>
+                <w:rPr>
+                  <w:rFonts w:ascii="Cambria Math" w:hAnsi="Cambria Math"/>
+                </w:rPr>
+                <m:t>i=1</m:t>
+              </m:r>
+            </m:sub>
+            <m:sup>
+              <m:r>
+                <w:rPr>
+                  <w:rFonts w:ascii="Cambria Math" w:hAnsi="Cambria Math"/>
+                </w:rPr>
+                <m:t>n</m:t>
+              </m:r>
+            </m:sup>
+            <m:e>
+              <m:sSub>
+                <m:sSubPr>
+                  <m:ctrlPr>
+                    <w:rPr>
+                      <w:rFonts w:ascii="Cambria Math" w:hAnsi="Cambria Math"/>
+                      <w:i/>
+                      <w:iCs/>
+                    </w:rPr>
+                  </m:ctrlPr>
+                </m:sSubPr>
+                <m:e>
+                  <m:r>
+                    <w:rPr>
+                      <w:rFonts w:ascii="Cambria Math" w:hAnsi="Cambria Math"/>
+                    </w:rPr>
+                    <m:t>x</m:t>
+                  </m:r>
+                </m:e>
+                <m:sub>
+                  <m:r>
+                    <w:rPr>
+                      <w:rFonts w:ascii="Cambria Math" w:hAnsi="Cambria Math"/>
+                    </w:rPr>
+                    <m:t>2i</m:t>
+                  </m:r>
+                </m:sub>
+              </m:sSub>
+            </m:e>
+          </m:nary>
+          <m:r>
+            <w:rPr>
+              <w:rFonts w:ascii="Cambria Math" w:hAnsi="Cambria Math"/>
+            </w:rPr>
+            <m:t xml:space="preserve">+…+ </m:t>
+          </m:r>
+          <m:sSub>
+            <m:sSubPr>
+              <m:ctrlPr>
+                <w:rPr>
+                  <w:rFonts w:ascii="Cambria Math" w:hAnsi="Cambria Math"/>
+                  <w:i/>
+                  <w:iCs/>
+                </w:rPr>
+              </m:ctrlPr>
+            </m:sSubPr>
+            <m:e>
+              <m:r>
+                <w:rPr>
+                  <w:rFonts w:ascii="Cambria Math" w:hAnsi="Cambria Math"/>
+                </w:rPr>
+                <m:t>b</m:t>
+              </m:r>
+            </m:e>
+            <m:sub>
+              <m:r>
+                <w:rPr>
+                  <w:rFonts w:ascii="Cambria Math" w:hAnsi="Cambria Math"/>
+                </w:rPr>
+                <m:t>k</m:t>
+              </m:r>
+            </m:sub>
+          </m:sSub>
+          <m:nary>
+            <m:naryPr>
+              <m:chr m:val="∑"/>
+              <m:limLoc m:val="undOvr"/>
+              <m:ctrlPr>
+                <w:rPr>
+                  <w:rFonts w:ascii="Cambria Math" w:hAnsi="Cambria Math"/>
+                  <w:i/>
+                  <w:iCs/>
+                </w:rPr>
+              </m:ctrlPr>
+            </m:naryPr>
+            <m:sub>
+              <m:r>
+                <w:rPr>
+                  <w:rFonts w:ascii="Cambria Math" w:hAnsi="Cambria Math"/>
+                </w:rPr>
+                <m:t>i=1</m:t>
+              </m:r>
+            </m:sub>
+            <m:sup>
+              <m:r>
+                <w:rPr>
+                  <w:rFonts w:ascii="Cambria Math" w:hAnsi="Cambria Math"/>
+                </w:rPr>
+                <m:t>n</m:t>
+              </m:r>
+            </m:sup>
+            <m:e>
+              <m:sSub>
+                <m:sSubPr>
+                  <m:ctrlPr>
+                    <w:rPr>
+                      <w:rFonts w:ascii="Cambria Math" w:hAnsi="Cambria Math"/>
+                      <w:i/>
+                      <w:iCs/>
+                    </w:rPr>
+                  </m:ctrlPr>
+                </m:sSubPr>
+                <m:e>
+                  <m:r>
+                    <w:rPr>
+                      <w:rFonts w:ascii="Cambria Math" w:hAnsi="Cambria Math"/>
+                    </w:rPr>
+                    <m:t>x</m:t>
+                  </m:r>
+                </m:e>
+                <m:sub>
+                  <m:r>
+                    <w:rPr>
+                      <w:rFonts w:ascii="Cambria Math" w:hAnsi="Cambria Math"/>
+                    </w:rPr>
+                    <m:t>k</m:t>
+                  </m:r>
+                  <m:r>
+                    <w:rPr>
+                      <w:rFonts w:ascii="Cambria Math" w:hAnsi="Cambria Math"/>
+                    </w:rPr>
+                    <m:t>i</m:t>
+                  </m:r>
+                </m:sub>
+              </m:sSub>
+            </m:e>
+          </m:nary>
+          <m:r>
+            <w:rPr>
+              <w:rFonts w:ascii="Cambria Math" w:hAnsi="Cambria Math"/>
+            </w:rPr>
+            <m:t>=</m:t>
+          </m:r>
+          <m:nary>
+            <m:naryPr>
+              <m:chr m:val="∑"/>
+              <m:limLoc m:val="undOvr"/>
+              <m:ctrlPr>
+                <w:rPr>
+                  <w:rFonts w:ascii="Cambria Math" w:hAnsi="Cambria Math"/>
+                  <w:i/>
+                  <w:iCs/>
+                </w:rPr>
+              </m:ctrlPr>
+            </m:naryPr>
+            <m:sub>
+              <m:r>
+                <w:rPr>
+                  <w:rFonts w:ascii="Cambria Math" w:hAnsi="Cambria Math"/>
+                </w:rPr>
+                <m:t>i=1</m:t>
+              </m:r>
+            </m:sub>
+            <m:sup>
+              <m:r>
+                <w:rPr>
+                  <w:rFonts w:ascii="Cambria Math" w:hAnsi="Cambria Math"/>
+                </w:rPr>
+                <m:t>n</m:t>
+              </m:r>
+            </m:sup>
+            <m:e>
+              <m:sSub>
+                <m:sSubPr>
+                  <m:ctrlPr>
+                    <w:rPr>
+                      <w:rFonts w:ascii="Cambria Math" w:hAnsi="Cambria Math"/>
+                      <w:i/>
+                      <w:iCs/>
+                    </w:rPr>
+                  </m:ctrlPr>
+                </m:sSubPr>
+                <m:e>
+                  <m:r>
+                    <w:rPr>
+                      <w:rFonts w:ascii="Cambria Math" w:hAnsi="Cambria Math"/>
+                    </w:rPr>
+                    <m:t>y</m:t>
+                  </m:r>
+                </m:e>
+                <m:sub>
+                  <m:r>
+                    <w:rPr>
+                      <w:rFonts w:ascii="Cambria Math" w:hAnsi="Cambria Math"/>
+                    </w:rPr>
+                    <m:t>i</m:t>
+                  </m:r>
+                </m:sub>
+              </m:sSub>
+            </m:e>
+          </m:nary>
+        </m:oMath>
+      </m:oMathPara>
+    </w:p>
+    <w:p>
+      <w:pPr>
+        <w:ind w:left="360"/>
+        <w:jc w:val="both"/>
+        <w:rPr>
+          <w:iCs/>
+        </w:rPr>
+      </w:pPr>
+      <m:oMathPara>
+        <m:oMath>
+          <m:sSub>
+            <m:sSubPr>
+              <m:ctrlPr>
+                <w:rPr>
+                  <w:rFonts w:ascii="Cambria Math" w:hAnsi="Cambria Math"/>
+                  <w:i/>
+                  <w:iCs/>
+                </w:rPr>
+              </m:ctrlPr>
+            </m:sSubPr>
+            <m:e>
+              <m:r>
+                <w:rPr>
+                  <w:rFonts w:ascii="Cambria Math" w:hAnsi="Cambria Math"/>
+                </w:rPr>
+                <m:t>b</m:t>
+              </m:r>
+            </m:e>
+            <m:sub>
+              <m:r>
+                <w:rPr>
+                  <w:rFonts w:ascii="Cambria Math" w:hAnsi="Cambria Math"/>
+                </w:rPr>
+                <m:t>0</m:t>
+              </m:r>
+            </m:sub>
+          </m:sSub>
+          <m:nary>
+            <m:naryPr>
+              <m:chr m:val="∑"/>
+              <m:limLoc m:val="undOvr"/>
+              <m:ctrlPr>
+                <w:rPr>
+                  <w:rFonts w:ascii="Cambria Math" w:hAnsi="Cambria Math"/>
+                  <w:i/>
+                  <w:iCs/>
+                </w:rPr>
+              </m:ctrlPr>
+            </m:naryPr>
+            <m:sub>
+              <m:r>
+                <w:rPr>
+                  <w:rFonts w:ascii="Cambria Math" w:hAnsi="Cambria Math"/>
+                </w:rPr>
+                <m:t>i=1</m:t>
+              </m:r>
+            </m:sub>
+            <m:sup>
+              <m:r>
+                <w:rPr>
+                  <w:rFonts w:ascii="Cambria Math" w:hAnsi="Cambria Math"/>
+                </w:rPr>
+                <m:t>n</m:t>
+              </m:r>
+            </m:sup>
+            <m:e>
+              <m:sSub>
+                <m:sSubPr>
+                  <m:ctrlPr>
+                    <w:rPr>
+                      <w:rFonts w:ascii="Cambria Math" w:hAnsi="Cambria Math"/>
+                      <w:i/>
+                      <w:iCs/>
+                    </w:rPr>
+                  </m:ctrlPr>
+                </m:sSubPr>
+                <m:e>
+                  <m:r>
+                    <w:rPr>
+                      <w:rFonts w:ascii="Cambria Math" w:hAnsi="Cambria Math"/>
+                    </w:rPr>
+                    <m:t>x</m:t>
+                  </m:r>
+                </m:e>
+                <m:sub>
+                  <m:r>
+                    <w:rPr>
+                      <w:rFonts w:ascii="Cambria Math" w:hAnsi="Cambria Math"/>
+                    </w:rPr>
+                    <m:t>1i</m:t>
+                  </m:r>
+                </m:sub>
+              </m:sSub>
+            </m:e>
+          </m:nary>
+          <m:r>
+            <w:rPr>
+              <w:rFonts w:ascii="Cambria Math" w:hAnsi="Cambria Math"/>
+            </w:rPr>
+            <m:t xml:space="preserve">+ </m:t>
+          </m:r>
+          <m:sSub>
+            <m:sSubPr>
+              <m:ctrlPr>
+                <w:rPr>
+                  <w:rFonts w:ascii="Cambria Math" w:hAnsi="Cambria Math"/>
+                  <w:i/>
+                  <w:iCs/>
+                </w:rPr>
+              </m:ctrlPr>
+            </m:sSubPr>
+            <m:e>
+              <m:r>
+                <w:rPr>
+                  <w:rFonts w:ascii="Cambria Math" w:hAnsi="Cambria Math"/>
+                </w:rPr>
+                <m:t>b</m:t>
+              </m:r>
+            </m:e>
+            <m:sub>
+              <m:r>
+                <w:rPr>
+                  <w:rFonts w:ascii="Cambria Math" w:hAnsi="Cambria Math"/>
+                </w:rPr>
+                <m:t>1</m:t>
+              </m:r>
+            </m:sub>
+          </m:sSub>
+          <m:nary>
+            <m:naryPr>
+              <m:chr m:val="∑"/>
+              <m:limLoc m:val="undOvr"/>
+              <m:ctrlPr>
+                <w:rPr>
+                  <w:rFonts w:ascii="Cambria Math" w:hAnsi="Cambria Math"/>
+                  <w:i/>
+                  <w:iCs/>
+                </w:rPr>
+              </m:ctrlPr>
+            </m:naryPr>
+            <m:sub>
+              <m:r>
+                <w:rPr>
+                  <w:rFonts w:ascii="Cambria Math" w:hAnsi="Cambria Math"/>
+                </w:rPr>
+                <m:t>i=1</m:t>
+              </m:r>
+            </m:sub>
+            <m:sup>
+              <m:r>
+                <w:rPr>
+                  <w:rFonts w:ascii="Cambria Math" w:hAnsi="Cambria Math"/>
+                </w:rPr>
+                <m:t>n</m:t>
+              </m:r>
+            </m:sup>
+            <m:e>
+              <m:sSubSup>
+                <m:sSubSupPr>
+                  <m:ctrlPr>
+                    <w:rPr>
+                      <w:rFonts w:ascii="Cambria Math" w:hAnsi="Cambria Math"/>
+                      <w:i/>
+                      <w:iCs/>
+                    </w:rPr>
+                  </m:ctrlPr>
+                </m:sSubSupPr>
+                <m:e>
+                  <m:r>
+                    <w:rPr>
+                      <w:rFonts w:ascii="Cambria Math" w:hAnsi="Cambria Math"/>
+                    </w:rPr>
+                    <m:t>x</m:t>
+                  </m:r>
+                </m:e>
+                <m:sub>
+                  <m:r>
+                    <w:rPr>
+                      <w:rFonts w:ascii="Cambria Math" w:hAnsi="Cambria Math"/>
+                    </w:rPr>
+                    <m:t>1i</m:t>
+                  </m:r>
+                </m:sub>
+                <m:sup>
+                  <m:r>
+                    <w:rPr>
+                      <w:rFonts w:ascii="Cambria Math" w:hAnsi="Cambria Math"/>
+                    </w:rPr>
+                    <m:t>2</m:t>
+                  </m:r>
+                </m:sup>
+              </m:sSubSup>
+            </m:e>
+          </m:nary>
+          <m:r>
+            <w:rPr>
+              <w:rFonts w:ascii="Cambria Math" w:hAnsi="Cambria Math"/>
+            </w:rPr>
+            <m:t>+</m:t>
+          </m:r>
+          <m:sSub>
+            <m:sSubPr>
+              <m:ctrlPr>
+                <w:rPr>
+                  <w:rFonts w:ascii="Cambria Math" w:hAnsi="Cambria Math"/>
+                  <w:i/>
+                  <w:iCs/>
+                </w:rPr>
+              </m:ctrlPr>
+            </m:sSubPr>
+            <m:e>
+              <m:r>
+                <w:rPr>
+                  <w:rFonts w:ascii="Cambria Math" w:hAnsi="Cambria Math"/>
+                </w:rPr>
+                <m:t>b</m:t>
+              </m:r>
+            </m:e>
+            <m:sub>
+              <m:r>
+                <w:rPr>
+                  <w:rFonts w:ascii="Cambria Math" w:hAnsi="Cambria Math"/>
+                </w:rPr>
+                <m:t>2</m:t>
+              </m:r>
+            </m:sub>
+          </m:sSub>
+          <m:nary>
+            <m:naryPr>
+              <m:chr m:val="∑"/>
+              <m:limLoc m:val="undOvr"/>
+              <m:ctrlPr>
+                <w:rPr>
+                  <w:rFonts w:ascii="Cambria Math" w:hAnsi="Cambria Math"/>
+                  <w:i/>
+                  <w:iCs/>
+                </w:rPr>
+              </m:ctrlPr>
+            </m:naryPr>
+            <m:sub>
+              <m:r>
+                <w:rPr>
+                  <w:rFonts w:ascii="Cambria Math" w:hAnsi="Cambria Math"/>
+                </w:rPr>
+                <m:t>i=1</m:t>
+              </m:r>
+            </m:sub>
+            <m:sup>
+              <m:r>
+                <w:rPr>
+                  <w:rFonts w:ascii="Cambria Math" w:hAnsi="Cambria Math"/>
+                </w:rPr>
+                <m:t>n</m:t>
+              </m:r>
+            </m:sup>
+            <m:e>
+              <m:sSub>
+                <m:sSubPr>
+                  <m:ctrlPr>
+                    <w:rPr>
+                      <w:rFonts w:ascii="Cambria Math" w:hAnsi="Cambria Math"/>
+                      <w:i/>
+                      <w:iCs/>
+                    </w:rPr>
+                  </m:ctrlPr>
+                </m:sSubPr>
+                <m:e>
+                  <m:r>
+                    <w:rPr>
+                      <w:rFonts w:ascii="Cambria Math" w:hAnsi="Cambria Math"/>
+                    </w:rPr>
+                    <m:t>x</m:t>
+                  </m:r>
+                </m:e>
+                <m:sub>
+                  <m:r>
+                    <w:rPr>
+                      <w:rFonts w:ascii="Cambria Math" w:hAnsi="Cambria Math"/>
+                    </w:rPr>
+                    <m:t>1i</m:t>
+                  </m:r>
+                </m:sub>
+              </m:sSub>
+              <m:sSub>
+                <m:sSubPr>
+                  <m:ctrlPr>
+                    <w:rPr>
+                      <w:rFonts w:ascii="Cambria Math" w:hAnsi="Cambria Math"/>
+                      <w:i/>
+                      <w:iCs/>
+                    </w:rPr>
+                  </m:ctrlPr>
+                </m:sSubPr>
+                <m:e>
+                  <m:r>
+                    <w:rPr>
+                      <w:rFonts w:ascii="Cambria Math" w:hAnsi="Cambria Math"/>
+                    </w:rPr>
+                    <m:t>x</m:t>
+                  </m:r>
+                </m:e>
+                <m:sub>
+                  <m:r>
+                    <w:rPr>
+                      <w:rFonts w:ascii="Cambria Math" w:hAnsi="Cambria Math"/>
+                    </w:rPr>
+                    <m:t>2i</m:t>
+                  </m:r>
+                </m:sub>
+              </m:sSub>
+            </m:e>
+          </m:nary>
+          <m:r>
+            <w:rPr>
+              <w:rFonts w:ascii="Cambria Math" w:hAnsi="Cambria Math"/>
+            </w:rPr>
+            <m:t xml:space="preserve">+…+ </m:t>
+          </m:r>
+          <m:sSub>
+            <m:sSubPr>
+              <m:ctrlPr>
+                <w:rPr>
+                  <w:rFonts w:ascii="Cambria Math" w:hAnsi="Cambria Math"/>
+                  <w:i/>
+                  <w:iCs/>
+                </w:rPr>
+              </m:ctrlPr>
+            </m:sSubPr>
+            <m:e>
+              <m:r>
+                <w:rPr>
+                  <w:rFonts w:ascii="Cambria Math" w:hAnsi="Cambria Math"/>
+                </w:rPr>
+                <m:t>b</m:t>
+              </m:r>
+            </m:e>
+            <m:sub>
+              <m:r>
+                <w:rPr>
+                  <w:rFonts w:ascii="Cambria Math" w:hAnsi="Cambria Math"/>
+                </w:rPr>
+                <m:t>k</m:t>
+              </m:r>
+            </m:sub>
+          </m:sSub>
+          <m:nary>
+            <m:naryPr>
+              <m:chr m:val="∑"/>
+              <m:limLoc m:val="undOvr"/>
+              <m:ctrlPr>
+                <w:rPr>
+                  <w:rFonts w:ascii="Cambria Math" w:hAnsi="Cambria Math"/>
+                  <w:i/>
+                  <w:iCs/>
+                </w:rPr>
+              </m:ctrlPr>
+            </m:naryPr>
+            <m:sub>
+              <m:r>
+                <w:rPr>
+                  <w:rFonts w:ascii="Cambria Math" w:hAnsi="Cambria Math"/>
+                </w:rPr>
+                <m:t>i=1</m:t>
+              </m:r>
+            </m:sub>
+            <m:sup>
+              <m:r>
+                <w:rPr>
+                  <w:rFonts w:ascii="Cambria Math" w:hAnsi="Cambria Math"/>
+                </w:rPr>
+                <m:t>n</m:t>
+              </m:r>
+            </m:sup>
+            <m:e>
+              <m:sSub>
+                <m:sSubPr>
+                  <m:ctrlPr>
+                    <w:rPr>
+                      <w:rFonts w:ascii="Cambria Math" w:hAnsi="Cambria Math"/>
+                      <w:i/>
+                      <w:iCs/>
+                    </w:rPr>
+                  </m:ctrlPr>
+                </m:sSubPr>
+                <m:e>
+                  <m:r>
+                    <w:rPr>
+                      <w:rFonts w:ascii="Cambria Math" w:hAnsi="Cambria Math"/>
+                    </w:rPr>
+                    <m:t>x</m:t>
+                  </m:r>
+                </m:e>
+                <m:sub>
+                  <m:r>
+                    <w:rPr>
+                      <w:rFonts w:ascii="Cambria Math" w:hAnsi="Cambria Math"/>
+                    </w:rPr>
+                    <m:t>1i</m:t>
+                  </m:r>
+                </m:sub>
+              </m:sSub>
+              <m:sSub>
+                <m:sSubPr>
+                  <m:ctrlPr>
+                    <w:rPr>
+                      <w:rFonts w:ascii="Cambria Math" w:hAnsi="Cambria Math"/>
+                      <w:i/>
+                      <w:iCs/>
+                    </w:rPr>
+                  </m:ctrlPr>
+                </m:sSubPr>
+                <m:e>
+                  <m:r>
+                    <w:rPr>
+                      <w:rFonts w:ascii="Cambria Math" w:hAnsi="Cambria Math"/>
+                    </w:rPr>
+                    <m:t>x</m:t>
+                  </m:r>
+                </m:e>
+                <m:sub>
+                  <m:r>
+                    <w:rPr>
+                      <w:rFonts w:ascii="Cambria Math" w:hAnsi="Cambria Math"/>
+                    </w:rPr>
+                    <m:t>ki</m:t>
+                  </m:r>
+                </m:sub>
+              </m:sSub>
+            </m:e>
+          </m:nary>
+          <m:r>
+            <w:rPr>
+              <w:rFonts w:ascii="Cambria Math" w:hAnsi="Cambria Math"/>
+            </w:rPr>
+            <m:t>=</m:t>
+          </m:r>
+          <m:nary>
+            <m:naryPr>
+              <m:chr m:val="∑"/>
+              <m:limLoc m:val="undOvr"/>
+              <m:ctrlPr>
+                <w:rPr>
+                  <w:rFonts w:ascii="Cambria Math" w:hAnsi="Cambria Math"/>
+                  <w:i/>
+                  <w:iCs/>
+                </w:rPr>
+              </m:ctrlPr>
+            </m:naryPr>
+            <m:sub>
+              <m:r>
+                <w:rPr>
+                  <w:rFonts w:ascii="Cambria Math" w:hAnsi="Cambria Math"/>
+                </w:rPr>
+                <m:t>i=1</m:t>
+              </m:r>
+            </m:sub>
+            <m:sup>
+              <m:r>
+                <w:rPr>
+                  <w:rFonts w:ascii="Cambria Math" w:hAnsi="Cambria Math"/>
+                </w:rPr>
+                <m:t>n</m:t>
+              </m:r>
+            </m:sup>
+            <m:e>
+              <m:sSub>
+                <m:sSubPr>
+                  <m:ctrlPr>
+                    <w:rPr>
+                      <w:rFonts w:ascii="Cambria Math" w:hAnsi="Cambria Math"/>
+                      <w:i/>
+                      <w:iCs/>
+                    </w:rPr>
+                  </m:ctrlPr>
+                </m:sSubPr>
+                <m:e>
+                  <m:r>
+                    <w:rPr>
+                      <w:rFonts w:ascii="Cambria Math" w:hAnsi="Cambria Math"/>
+                    </w:rPr>
+                    <m:t>x</m:t>
+                  </m:r>
+                </m:e>
+                <m:sub>
+                  <m:r>
+                    <w:rPr>
+                      <w:rFonts w:ascii="Cambria Math" w:hAnsi="Cambria Math"/>
+                    </w:rPr>
+                    <m:t>1i</m:t>
+                  </m:r>
+                </m:sub>
+              </m:sSub>
+              <m:sSub>
+                <m:sSubPr>
+                  <m:ctrlPr>
+                    <w:rPr>
+                      <w:rFonts w:ascii="Cambria Math" w:hAnsi="Cambria Math"/>
+                      <w:i/>
+                      <w:iCs/>
+                    </w:rPr>
+                  </m:ctrlPr>
+                </m:sSubPr>
+                <m:e>
+                  <m:r>
+                    <w:rPr>
+                      <w:rFonts w:ascii="Cambria Math" w:hAnsi="Cambria Math"/>
+                    </w:rPr>
+                    <m:t>y</m:t>
+                  </m:r>
+                </m:e>
+                <m:sub>
+                  <m:r>
+                    <w:rPr>
+                      <w:rFonts w:ascii="Cambria Math" w:hAnsi="Cambria Math"/>
+                    </w:rPr>
+                    <m:t>i</m:t>
+                  </m:r>
+                </m:sub>
+              </m:sSub>
+            </m:e>
+          </m:nary>
+        </m:oMath>
+      </m:oMathPara>
+    </w:p>
+    <w:p>
+      <w:pPr>
+        <w:ind w:left="360"/>
+        <w:jc w:val="both"/>
+        <w:rPr>
+          <w:iCs/>
+        </w:rPr>
+      </w:pPr>
+      <m:oMathPara>
+        <m:oMath>
+          <m:sSub>
+            <m:sSubPr>
+              <m:ctrlPr>
+                <w:rPr>
+                  <w:rFonts w:ascii="Cambria Math" w:hAnsi="Cambria Math"/>
+                  <w:i/>
+                  <w:iCs/>
+                </w:rPr>
+              </m:ctrlPr>
+            </m:sSubPr>
+            <m:e>
+              <m:r>
+                <w:rPr>
+                  <w:rFonts w:ascii="Cambria Math" w:hAnsi="Cambria Math"/>
+                </w:rPr>
+                <m:t>b</m:t>
+              </m:r>
+            </m:e>
+            <m:sub>
+              <m:r>
+                <w:rPr>
+                  <w:rFonts w:ascii="Cambria Math" w:hAnsi="Cambria Math"/>
+                </w:rPr>
+                <m:t>0</m:t>
+              </m:r>
+            </m:sub>
+          </m:sSub>
+          <m:nary>
+            <m:naryPr>
+              <m:chr m:val="∑"/>
+              <m:limLoc m:val="undOvr"/>
+              <m:ctrlPr>
+                <w:rPr>
+                  <w:rFonts w:ascii="Cambria Math" w:hAnsi="Cambria Math"/>
+                  <w:i/>
+                  <w:iCs/>
+                </w:rPr>
+              </m:ctrlPr>
+            </m:naryPr>
+            <m:sub>
+              <m:r>
+                <w:rPr>
+                  <w:rFonts w:ascii="Cambria Math" w:hAnsi="Cambria Math"/>
+                </w:rPr>
+                <m:t>i=1</m:t>
+              </m:r>
+            </m:sub>
+            <m:sup>
+              <m:r>
+                <w:rPr>
+                  <w:rFonts w:ascii="Cambria Math" w:hAnsi="Cambria Math"/>
+                </w:rPr>
+                <m:t>n</m:t>
+              </m:r>
+            </m:sup>
+            <m:e>
+              <m:sSub>
+                <m:sSubPr>
+                  <m:ctrlPr>
+                    <w:rPr>
+                      <w:rFonts w:ascii="Cambria Math" w:hAnsi="Cambria Math"/>
+                      <w:i/>
+                      <w:iCs/>
+                    </w:rPr>
+                  </m:ctrlPr>
+                </m:sSubPr>
+                <m:e>
+                  <m:r>
+                    <w:rPr>
+                      <w:rFonts w:ascii="Cambria Math" w:hAnsi="Cambria Math"/>
+                    </w:rPr>
+                    <m:t>x</m:t>
+                  </m:r>
+                </m:e>
+                <m:sub>
+                  <m:r>
+                    <w:rPr>
+                      <w:rFonts w:ascii="Cambria Math" w:hAnsi="Cambria Math"/>
+                    </w:rPr>
+                    <m:t>2</m:t>
+                  </m:r>
+                  <m:r>
+                    <w:rPr>
+                      <w:rFonts w:ascii="Cambria Math" w:hAnsi="Cambria Math"/>
+                    </w:rPr>
+                    <m:t>i</m:t>
+                  </m:r>
+                </m:sub>
+              </m:sSub>
+            </m:e>
+          </m:nary>
+          <m:r>
+            <w:rPr>
+              <w:rFonts w:ascii="Cambria Math" w:hAnsi="Cambria Math"/>
+            </w:rPr>
+            <m:t xml:space="preserve">+ </m:t>
+          </m:r>
+          <m:sSub>
+            <m:sSubPr>
+              <m:ctrlPr>
+                <w:rPr>
+                  <w:rFonts w:ascii="Cambria Math" w:hAnsi="Cambria Math"/>
+                  <w:i/>
+                  <w:iCs/>
+                </w:rPr>
+              </m:ctrlPr>
+            </m:sSubPr>
+            <m:e>
+              <m:r>
+                <w:rPr>
+                  <w:rFonts w:ascii="Cambria Math" w:hAnsi="Cambria Math"/>
+                </w:rPr>
+                <m:t>b</m:t>
+              </m:r>
+            </m:e>
+            <m:sub>
+              <m:r>
+                <w:rPr>
+                  <w:rFonts w:ascii="Cambria Math" w:hAnsi="Cambria Math"/>
+                </w:rPr>
+                <m:t>1</m:t>
+              </m:r>
+            </m:sub>
+          </m:sSub>
+          <m:nary>
+            <m:naryPr>
+              <m:chr m:val="∑"/>
+              <m:limLoc m:val="undOvr"/>
+              <m:ctrlPr>
+                <w:rPr>
+                  <w:rFonts w:ascii="Cambria Math" w:hAnsi="Cambria Math"/>
+                  <w:i/>
+                  <w:iCs/>
+                </w:rPr>
+              </m:ctrlPr>
+            </m:naryPr>
+            <m:sub>
+              <m:r>
+                <w:rPr>
+                  <w:rFonts w:ascii="Cambria Math" w:hAnsi="Cambria Math"/>
+                </w:rPr>
+                <m:t>i=1</m:t>
+              </m:r>
+            </m:sub>
+            <m:sup>
+              <m:r>
+                <w:rPr>
+                  <w:rFonts w:ascii="Cambria Math" w:hAnsi="Cambria Math"/>
+                </w:rPr>
+                <m:t>n</m:t>
+              </m:r>
+            </m:sup>
+            <m:e>
+              <m:sSub>
+                <m:sSubPr>
+                  <m:ctrlPr>
+                    <w:rPr>
+                      <w:rFonts w:ascii="Cambria Math" w:hAnsi="Cambria Math"/>
+                      <w:i/>
+                      <w:iCs/>
+                    </w:rPr>
+                  </m:ctrlPr>
+                </m:sSubPr>
+                <m:e>
+                  <m:r>
+                    <w:rPr>
+                      <w:rFonts w:ascii="Cambria Math" w:hAnsi="Cambria Math"/>
+                    </w:rPr>
+                    <m:t>x</m:t>
+                  </m:r>
+                </m:e>
+                <m:sub>
+                  <m:r>
+                    <w:rPr>
+                      <w:rFonts w:ascii="Cambria Math" w:hAnsi="Cambria Math"/>
+                    </w:rPr>
+                    <m:t>1i</m:t>
+                  </m:r>
+                </m:sub>
+              </m:sSub>
+              <m:sSub>
+                <m:sSubPr>
+                  <m:ctrlPr>
+                    <w:rPr>
+                      <w:rFonts w:ascii="Cambria Math" w:hAnsi="Cambria Math"/>
+                      <w:i/>
+                      <w:iCs/>
+                    </w:rPr>
+                  </m:ctrlPr>
+                </m:sSubPr>
+                <m:e>
+                  <m:r>
+                    <w:rPr>
+                      <w:rFonts w:ascii="Cambria Math" w:hAnsi="Cambria Math"/>
+                    </w:rPr>
+                    <m:t>x</m:t>
+                  </m:r>
+                </m:e>
+                <m:sub>
+                  <m:r>
+                    <w:rPr>
+                      <w:rFonts w:ascii="Cambria Math" w:hAnsi="Cambria Math"/>
+                    </w:rPr>
+                    <m:t>2i</m:t>
+                  </m:r>
+                </m:sub>
+              </m:sSub>
+            </m:e>
+          </m:nary>
+          <m:r>
+            <w:rPr>
+              <w:rFonts w:ascii="Cambria Math" w:hAnsi="Cambria Math"/>
+            </w:rPr>
+            <m:t>+</m:t>
+          </m:r>
+          <m:sSub>
+            <m:sSubPr>
+              <m:ctrlPr>
+                <w:rPr>
+                  <w:rFonts w:ascii="Cambria Math" w:hAnsi="Cambria Math"/>
+                  <w:i/>
+                  <w:iCs/>
+                </w:rPr>
+              </m:ctrlPr>
+            </m:sSubPr>
+            <m:e>
+              <m:r>
+                <w:rPr>
+                  <w:rFonts w:ascii="Cambria Math" w:hAnsi="Cambria Math"/>
+                </w:rPr>
+                <m:t>b</m:t>
+              </m:r>
+            </m:e>
+            <m:sub>
+              <m:r>
+                <w:rPr>
+                  <w:rFonts w:ascii="Cambria Math" w:hAnsi="Cambria Math"/>
+                </w:rPr>
+                <m:t>2</m:t>
+              </m:r>
+            </m:sub>
+          </m:sSub>
+          <m:nary>
+            <m:naryPr>
+              <m:chr m:val="∑"/>
+              <m:limLoc m:val="undOvr"/>
+              <m:ctrlPr>
+                <w:rPr>
+                  <w:rFonts w:ascii="Cambria Math" w:hAnsi="Cambria Math"/>
+                  <w:i/>
+                  <w:iCs/>
+                </w:rPr>
+              </m:ctrlPr>
+            </m:naryPr>
+            <m:sub>
+              <m:r>
+                <w:rPr>
+                  <w:rFonts w:ascii="Cambria Math" w:hAnsi="Cambria Math"/>
+                </w:rPr>
+                <m:t>i=1</m:t>
+              </m:r>
+            </m:sub>
+            <m:sup>
+              <m:r>
+                <w:rPr>
+                  <w:rFonts w:ascii="Cambria Math" w:hAnsi="Cambria Math"/>
+                </w:rPr>
+                <m:t>n</m:t>
+              </m:r>
+            </m:sup>
+            <m:e>
+              <m:sSubSup>
+                <m:sSubSupPr>
+                  <m:ctrlPr>
+                    <w:rPr>
+                      <w:rFonts w:ascii="Cambria Math" w:hAnsi="Cambria Math"/>
+                      <w:i/>
+                      <w:iCs/>
+                    </w:rPr>
+                  </m:ctrlPr>
+                </m:sSubSupPr>
+                <m:e>
+                  <m:r>
+                    <w:rPr>
+                      <w:rFonts w:ascii="Cambria Math" w:hAnsi="Cambria Math"/>
+                    </w:rPr>
+                    <m:t>x</m:t>
+                  </m:r>
+                </m:e>
+                <m:sub>
+                  <m:r>
+                    <w:rPr>
+                      <w:rFonts w:ascii="Cambria Math" w:hAnsi="Cambria Math"/>
+                    </w:rPr>
+                    <m:t>2i</m:t>
+                  </m:r>
+                </m:sub>
+                <m:sup>
+                  <m:r>
+                    <w:rPr>
+                      <w:rFonts w:ascii="Cambria Math" w:hAnsi="Cambria Math"/>
+                    </w:rPr>
+                    <m:t>2</m:t>
+                  </m:r>
+                </m:sup>
+              </m:sSubSup>
+            </m:e>
+          </m:nary>
+          <m:r>
+            <w:rPr>
+              <w:rFonts w:ascii="Cambria Math" w:hAnsi="Cambria Math"/>
+            </w:rPr>
+            <m:t xml:space="preserve">+…+ </m:t>
+          </m:r>
+          <m:sSub>
+            <m:sSubPr>
+              <m:ctrlPr>
+                <w:rPr>
+                  <w:rFonts w:ascii="Cambria Math" w:hAnsi="Cambria Math"/>
+                  <w:i/>
+                  <w:iCs/>
+                </w:rPr>
+              </m:ctrlPr>
+            </m:sSubPr>
+            <m:e>
+              <m:r>
+                <w:rPr>
+                  <w:rFonts w:ascii="Cambria Math" w:hAnsi="Cambria Math"/>
+                </w:rPr>
+                <m:t>b</m:t>
+              </m:r>
+            </m:e>
+            <m:sub>
+              <m:r>
+                <w:rPr>
+                  <w:rFonts w:ascii="Cambria Math" w:hAnsi="Cambria Math"/>
+                </w:rPr>
+                <m:t>k</m:t>
+              </m:r>
+            </m:sub>
+          </m:sSub>
+          <m:nary>
+            <m:naryPr>
+              <m:chr m:val="∑"/>
+              <m:limLoc m:val="undOvr"/>
+              <m:ctrlPr>
+                <w:rPr>
+                  <w:rFonts w:ascii="Cambria Math" w:hAnsi="Cambria Math"/>
+                  <w:i/>
+                  <w:iCs/>
+                </w:rPr>
+              </m:ctrlPr>
+            </m:naryPr>
+            <m:sub>
+              <m:r>
+                <w:rPr>
+                  <w:rFonts w:ascii="Cambria Math" w:hAnsi="Cambria Math"/>
+                </w:rPr>
+                <m:t>i=1</m:t>
+              </m:r>
+            </m:sub>
+            <m:sup>
+              <m:r>
+                <w:rPr>
+                  <w:rFonts w:ascii="Cambria Math" w:hAnsi="Cambria Math"/>
+                </w:rPr>
+                <m:t>n</m:t>
+              </m:r>
+            </m:sup>
+            <m:e>
+              <m:sSub>
+                <m:sSubPr>
+                  <m:ctrlPr>
+                    <w:rPr>
+                      <w:rFonts w:ascii="Cambria Math" w:hAnsi="Cambria Math"/>
+                      <w:i/>
+                      <w:iCs/>
+                    </w:rPr>
+                  </m:ctrlPr>
+                </m:sSubPr>
+                <m:e>
+                  <m:r>
+                    <w:rPr>
+                      <w:rFonts w:ascii="Cambria Math" w:hAnsi="Cambria Math"/>
+                    </w:rPr>
+                    <m:t>x</m:t>
+                  </m:r>
+                </m:e>
+                <m:sub>
+                  <m:r>
+                    <w:rPr>
+                      <w:rFonts w:ascii="Cambria Math" w:hAnsi="Cambria Math"/>
+                    </w:rPr>
+                    <m:t>2</m:t>
+                  </m:r>
+                  <m:r>
+                    <w:rPr>
+                      <w:rFonts w:ascii="Cambria Math" w:hAnsi="Cambria Math"/>
+                    </w:rPr>
+                    <m:t>i</m:t>
+                  </m:r>
+                </m:sub>
+              </m:sSub>
+              <m:sSub>
+                <m:sSubPr>
+                  <m:ctrlPr>
+                    <w:rPr>
+                      <w:rFonts w:ascii="Cambria Math" w:hAnsi="Cambria Math"/>
+                      <w:i/>
+                      <w:iCs/>
+                    </w:rPr>
+                  </m:ctrlPr>
+                </m:sSubPr>
+                <m:e>
+                  <m:r>
+                    <w:rPr>
+                      <w:rFonts w:ascii="Cambria Math" w:hAnsi="Cambria Math"/>
+                    </w:rPr>
+                    <m:t>x</m:t>
+                  </m:r>
+                </m:e>
+                <m:sub>
+                  <m:r>
+                    <w:rPr>
+                      <w:rFonts w:ascii="Cambria Math" w:hAnsi="Cambria Math"/>
+                    </w:rPr>
+                    <m:t>ki</m:t>
+                  </m:r>
+                </m:sub>
+              </m:sSub>
+            </m:e>
+          </m:nary>
+          <m:r>
+            <w:rPr>
+              <w:rFonts w:ascii="Cambria Math" w:hAnsi="Cambria Math"/>
+            </w:rPr>
+            <m:t>=</m:t>
+          </m:r>
+          <m:nary>
+            <m:naryPr>
+              <m:chr m:val="∑"/>
+              <m:limLoc m:val="undOvr"/>
+              <m:ctrlPr>
+                <w:rPr>
+                  <w:rFonts w:ascii="Cambria Math" w:hAnsi="Cambria Math"/>
+                  <w:i/>
+                  <w:iCs/>
+                </w:rPr>
+              </m:ctrlPr>
+            </m:naryPr>
+            <m:sub>
+              <m:r>
+                <w:rPr>
+                  <w:rFonts w:ascii="Cambria Math" w:hAnsi="Cambria Math"/>
+                </w:rPr>
+                <m:t>i=1</m:t>
+              </m:r>
+            </m:sub>
+            <m:sup>
+              <m:r>
+                <w:rPr>
+                  <w:rFonts w:ascii="Cambria Math" w:hAnsi="Cambria Math"/>
+                </w:rPr>
+                <m:t>n</m:t>
+              </m:r>
+            </m:sup>
+            <m:e>
+              <m:sSub>
+                <m:sSubPr>
+                  <m:ctrlPr>
+                    <w:rPr>
+                      <w:rFonts w:ascii="Cambria Math" w:hAnsi="Cambria Math"/>
+                      <w:i/>
+                      <w:iCs/>
+                    </w:rPr>
+                  </m:ctrlPr>
+                </m:sSubPr>
+                <m:e>
+                  <m:r>
+                    <w:rPr>
+                      <w:rFonts w:ascii="Cambria Math" w:hAnsi="Cambria Math"/>
+                    </w:rPr>
+                    <m:t>x</m:t>
+                  </m:r>
+                </m:e>
+                <m:sub>
+                  <m:r>
+                    <w:rPr>
+                      <w:rFonts w:ascii="Cambria Math" w:hAnsi="Cambria Math"/>
+                    </w:rPr>
+                    <m:t>2</m:t>
+                  </m:r>
+                  <m:r>
+                    <w:rPr>
+                      <w:rFonts w:ascii="Cambria Math" w:hAnsi="Cambria Math"/>
+                    </w:rPr>
+                    <m:t>i</m:t>
+                  </m:r>
+                </m:sub>
+              </m:sSub>
+              <m:sSub>
+                <m:sSubPr>
+                  <m:ctrlPr>
+                    <w:rPr>
+                      <w:rFonts w:ascii="Cambria Math" w:hAnsi="Cambria Math"/>
+                      <w:i/>
+                      <w:iCs/>
+                    </w:rPr>
+                  </m:ctrlPr>
+                </m:sSubPr>
+                <m:e>
+                  <m:r>
+                    <w:rPr>
+                      <w:rFonts w:ascii="Cambria Math" w:hAnsi="Cambria Math"/>
+                    </w:rPr>
+                    <m:t>y</m:t>
+                  </m:r>
+                </m:e>
+                <m:sub>
+                  <m:r>
+                    <w:rPr>
+                      <w:rFonts w:ascii="Cambria Math" w:hAnsi="Cambria Math"/>
+                    </w:rPr>
+                    <m:t>i</m:t>
+                  </m:r>
+                </m:sub>
+              </m:sSub>
+            </m:e>
+          </m:nary>
+        </m:oMath>
+      </m:oMathPara>
+    </w:p>
+    <w:p>
+      <w:pPr>
+        <w:ind w:left="360"/>
+        <w:jc w:val="center"/>
+        <w:rPr>
+          <w:iCs/>
+          <w:sz w:val="32"/>
+          <w:szCs w:val="32"/>
+        </w:rPr>
+      </w:pPr>
+      <w:r>
+        <w:rPr>
+          <w:iCs/>
+          <w:sz w:val="32"/>
+          <w:szCs w:val="32"/>
+        </w:rPr>
+        <w:t>.</w:t>
+      </w:r>
+    </w:p>
+    <w:p>
+      <w:pPr>
+        <w:ind w:left="360"/>
+        <w:jc w:val="center"/>
+        <w:rPr>
+          <w:iCs/>
+          <w:sz w:val="32"/>
+          <w:szCs w:val="32"/>
+        </w:rPr>
+      </w:pPr>
+      <w:r>
+        <w:rPr>
+          <w:iCs/>
+          <w:sz w:val="32"/>
+          <w:szCs w:val="32"/>
+        </w:rPr>
+        <w:t>.</w:t>
+      </w:r>
+    </w:p>
+    <w:p>
+      <w:pPr>
+        <w:ind w:left="360"/>
+        <w:jc w:val="center"/>
+        <w:rPr>
+          <w:iCs/>
+          <w:sz w:val="32"/>
+          <w:szCs w:val="32"/>
+        </w:rPr>
+      </w:pPr>
+      <w:r>
+        <w:rPr>
+          <w:iCs/>
+          <w:sz w:val="32"/>
+          <w:szCs w:val="32"/>
+        </w:rPr>
+        <w:t>.</w:t>
+      </w:r>
+    </w:p>
+    <w:p>
+      <w:pPr>
+        <w:ind w:left="360"/>
+        <w:jc w:val="both"/>
+        <w:rPr>
+          <w:iCs/>
+        </w:rPr>
+      </w:pPr>
+      <m:oMathPara>
+        <m:oMath>
+          <m:sSub>
+            <m:sSubPr>
+              <m:ctrlPr>
+                <w:rPr>
+                  <w:rFonts w:ascii="Cambria Math" w:hAnsi="Cambria Math"/>
+                  <w:i/>
+                  <w:iCs/>
+                </w:rPr>
+              </m:ctrlPr>
+            </m:sSubPr>
+            <m:e>
+              <m:r>
+                <w:rPr>
+                  <w:rFonts w:ascii="Cambria Math" w:hAnsi="Cambria Math"/>
+                </w:rPr>
+                <m:t>b</m:t>
+              </m:r>
+            </m:e>
+            <m:sub>
+              <m:r>
+                <w:rPr>
+                  <w:rFonts w:ascii="Cambria Math" w:hAnsi="Cambria Math"/>
+                </w:rPr>
+                <m:t>0</m:t>
+              </m:r>
+            </m:sub>
+          </m:sSub>
+          <m:nary>
+            <m:naryPr>
+              <m:chr m:val="∑"/>
+              <m:limLoc m:val="undOvr"/>
+              <m:ctrlPr>
+                <w:rPr>
+                  <w:rFonts w:ascii="Cambria Math" w:hAnsi="Cambria Math"/>
+                  <w:i/>
+                  <w:iCs/>
+                </w:rPr>
+              </m:ctrlPr>
+            </m:naryPr>
+            <m:sub>
+              <m:r>
+                <w:rPr>
+                  <w:rFonts w:ascii="Cambria Math" w:hAnsi="Cambria Math"/>
+                </w:rPr>
+                <m:t>i=1</m:t>
+              </m:r>
+            </m:sub>
+            <m:sup>
+              <m:r>
+                <w:rPr>
+                  <w:rFonts w:ascii="Cambria Math" w:hAnsi="Cambria Math"/>
+                </w:rPr>
+                <m:t>n</m:t>
+              </m:r>
+            </m:sup>
+            <m:e>
+              <m:sSub>
+                <m:sSubPr>
+                  <m:ctrlPr>
+                    <w:rPr>
+                      <w:rFonts w:ascii="Cambria Math" w:hAnsi="Cambria Math"/>
+                      <w:i/>
+                      <w:iCs/>
+                    </w:rPr>
+                  </m:ctrlPr>
+                </m:sSubPr>
+                <m:e>
+                  <m:r>
+                    <w:rPr>
+                      <w:rFonts w:ascii="Cambria Math" w:hAnsi="Cambria Math"/>
+                    </w:rPr>
+                    <m:t>x</m:t>
+                  </m:r>
+                </m:e>
+                <m:sub>
+                  <m:r>
+                    <w:rPr>
+                      <w:rFonts w:ascii="Cambria Math" w:hAnsi="Cambria Math"/>
+                    </w:rPr>
+                    <m:t>k</m:t>
+                  </m:r>
+                  <m:r>
+                    <w:rPr>
+                      <w:rFonts w:ascii="Cambria Math" w:hAnsi="Cambria Math"/>
+                    </w:rPr>
+                    <m:t>i</m:t>
+                  </m:r>
+                </m:sub>
+              </m:sSub>
+            </m:e>
+          </m:nary>
+          <m:r>
+            <w:rPr>
+              <w:rFonts w:ascii="Cambria Math" w:hAnsi="Cambria Math"/>
+            </w:rPr>
+            <m:t xml:space="preserve">+ </m:t>
+          </m:r>
+          <m:sSub>
+            <m:sSubPr>
+              <m:ctrlPr>
+                <w:rPr>
+                  <w:rFonts w:ascii="Cambria Math" w:hAnsi="Cambria Math"/>
+                  <w:i/>
+                  <w:iCs/>
+                </w:rPr>
+              </m:ctrlPr>
+            </m:sSubPr>
+            <m:e>
+              <m:r>
+                <w:rPr>
+                  <w:rFonts w:ascii="Cambria Math" w:hAnsi="Cambria Math"/>
+                </w:rPr>
+                <m:t>b</m:t>
+              </m:r>
+            </m:e>
+            <m:sub>
+              <m:r>
+                <w:rPr>
+                  <w:rFonts w:ascii="Cambria Math" w:hAnsi="Cambria Math"/>
+                </w:rPr>
+                <m:t>1</m:t>
+              </m:r>
+            </m:sub>
+          </m:sSub>
+          <m:nary>
+            <m:naryPr>
+              <m:chr m:val="∑"/>
+              <m:limLoc m:val="undOvr"/>
+              <m:ctrlPr>
+                <w:rPr>
+                  <w:rFonts w:ascii="Cambria Math" w:hAnsi="Cambria Math"/>
+                  <w:i/>
+                  <w:iCs/>
+                </w:rPr>
+              </m:ctrlPr>
+            </m:naryPr>
+            <m:sub>
+              <m:r>
+                <w:rPr>
+                  <w:rFonts w:ascii="Cambria Math" w:hAnsi="Cambria Math"/>
+                </w:rPr>
+                <m:t>i=1</m:t>
+              </m:r>
+            </m:sub>
+            <m:sup>
+              <m:r>
+                <w:rPr>
+                  <w:rFonts w:ascii="Cambria Math" w:hAnsi="Cambria Math"/>
+                </w:rPr>
+                <m:t>n</m:t>
+              </m:r>
+            </m:sup>
+            <m:e>
+              <m:sSub>
+                <m:sSubPr>
+                  <m:ctrlPr>
+                    <w:rPr>
+                      <w:rFonts w:ascii="Cambria Math" w:hAnsi="Cambria Math"/>
+                      <w:i/>
+                      <w:iCs/>
+                    </w:rPr>
+                  </m:ctrlPr>
+                </m:sSubPr>
+                <m:e>
+                  <m:r>
+                    <w:rPr>
+                      <w:rFonts w:ascii="Cambria Math" w:hAnsi="Cambria Math"/>
+                    </w:rPr>
+                    <m:t>x</m:t>
+                  </m:r>
+                </m:e>
+                <m:sub>
+                  <m:r>
+                    <w:rPr>
+                      <w:rFonts w:ascii="Cambria Math" w:hAnsi="Cambria Math"/>
+                    </w:rPr>
+                    <m:t>1i</m:t>
+                  </m:r>
+                </m:sub>
+              </m:sSub>
+              <m:sSub>
+                <m:sSubPr>
+                  <m:ctrlPr>
+                    <w:rPr>
+                      <w:rFonts w:ascii="Cambria Math" w:hAnsi="Cambria Math"/>
+                      <w:i/>
+                      <w:iCs/>
+                    </w:rPr>
+                  </m:ctrlPr>
+                </m:sSubPr>
+                <m:e>
+                  <m:r>
+                    <w:rPr>
+                      <w:rFonts w:ascii="Cambria Math" w:hAnsi="Cambria Math"/>
+                    </w:rPr>
+                    <m:t>x</m:t>
+                  </m:r>
+                </m:e>
+                <m:sub>
+                  <m:r>
+                    <w:rPr>
+                      <w:rFonts w:ascii="Cambria Math" w:hAnsi="Cambria Math"/>
+                    </w:rPr>
+                    <m:t>ki</m:t>
+                  </m:r>
+                </m:sub>
+              </m:sSub>
+            </m:e>
+          </m:nary>
+          <m:r>
+            <w:rPr>
+              <w:rFonts w:ascii="Cambria Math" w:hAnsi="Cambria Math"/>
+            </w:rPr>
+            <m:t>+</m:t>
+          </m:r>
+          <m:sSub>
+            <m:sSubPr>
+              <m:ctrlPr>
+                <w:rPr>
+                  <w:rFonts w:ascii="Cambria Math" w:hAnsi="Cambria Math"/>
+                  <w:i/>
+                  <w:iCs/>
+                </w:rPr>
+              </m:ctrlPr>
+            </m:sSubPr>
+            <m:e>
+              <m:r>
+                <w:rPr>
+                  <w:rFonts w:ascii="Cambria Math" w:hAnsi="Cambria Math"/>
+                </w:rPr>
+                <m:t>b</m:t>
+              </m:r>
+            </m:e>
+            <m:sub>
+              <m:r>
+                <w:rPr>
+                  <w:rFonts w:ascii="Cambria Math" w:hAnsi="Cambria Math"/>
+                </w:rPr>
+                <m:t>2</m:t>
+              </m:r>
+            </m:sub>
+          </m:sSub>
+          <m:nary>
+            <m:naryPr>
+              <m:chr m:val="∑"/>
+              <m:limLoc m:val="undOvr"/>
+              <m:ctrlPr>
+                <w:rPr>
+                  <w:rFonts w:ascii="Cambria Math" w:hAnsi="Cambria Math"/>
+                  <w:i/>
+                  <w:iCs/>
+                </w:rPr>
+              </m:ctrlPr>
+            </m:naryPr>
+            <m:sub>
+              <m:r>
+                <w:rPr>
+                  <w:rFonts w:ascii="Cambria Math" w:hAnsi="Cambria Math"/>
+                </w:rPr>
+                <m:t>i=1</m:t>
+              </m:r>
+            </m:sub>
+            <m:sup>
+              <m:r>
+                <w:rPr>
+                  <w:rFonts w:ascii="Cambria Math" w:hAnsi="Cambria Math"/>
+                </w:rPr>
+                <m:t>n</m:t>
+              </m:r>
+            </m:sup>
+            <m:e>
+              <m:sSub>
+                <m:sSubPr>
+                  <m:ctrlPr>
+                    <w:rPr>
+                      <w:rFonts w:ascii="Cambria Math" w:hAnsi="Cambria Math"/>
+                      <w:i/>
+                      <w:iCs/>
+                    </w:rPr>
+                  </m:ctrlPr>
+                </m:sSubPr>
+                <m:e>
+                  <m:r>
+                    <w:rPr>
+                      <w:rFonts w:ascii="Cambria Math" w:hAnsi="Cambria Math"/>
+                    </w:rPr>
+                    <m:t>x</m:t>
+                  </m:r>
+                </m:e>
+                <m:sub>
+                  <m:r>
+                    <w:rPr>
+                      <w:rFonts w:ascii="Cambria Math" w:hAnsi="Cambria Math"/>
+                    </w:rPr>
+                    <m:t>2</m:t>
+                  </m:r>
+                  <m:r>
+                    <w:rPr>
+                      <w:rFonts w:ascii="Cambria Math" w:hAnsi="Cambria Math"/>
+                    </w:rPr>
+                    <m:t>i</m:t>
+                  </m:r>
+                </m:sub>
+              </m:sSub>
+              <m:sSub>
+                <m:sSubPr>
+                  <m:ctrlPr>
+                    <w:rPr>
+                      <w:rFonts w:ascii="Cambria Math" w:hAnsi="Cambria Math"/>
+                      <w:i/>
+                      <w:iCs/>
+                    </w:rPr>
+                  </m:ctrlPr>
+                </m:sSubPr>
+                <m:e>
+                  <m:r>
+                    <w:rPr>
+                      <w:rFonts w:ascii="Cambria Math" w:hAnsi="Cambria Math"/>
+                    </w:rPr>
+                    <m:t>x</m:t>
+                  </m:r>
+                </m:e>
+                <m:sub>
+                  <m:r>
+                    <w:rPr>
+                      <w:rFonts w:ascii="Cambria Math" w:hAnsi="Cambria Math"/>
+                    </w:rPr>
+                    <m:t>k</m:t>
+                  </m:r>
+                  <m:r>
+                    <w:rPr>
+                      <w:rFonts w:ascii="Cambria Math" w:hAnsi="Cambria Math"/>
+                    </w:rPr>
+                    <m:t>i</m:t>
+                  </m:r>
+                </m:sub>
+              </m:sSub>
+            </m:e>
+          </m:nary>
+          <m:r>
+            <w:rPr>
+              <w:rFonts w:ascii="Cambria Math" w:hAnsi="Cambria Math"/>
+            </w:rPr>
+            <m:t xml:space="preserve">+…+ </m:t>
+          </m:r>
+          <m:sSub>
+            <m:sSubPr>
+              <m:ctrlPr>
+                <w:rPr>
+                  <w:rFonts w:ascii="Cambria Math" w:hAnsi="Cambria Math"/>
+                  <w:i/>
+                  <w:iCs/>
+                </w:rPr>
+              </m:ctrlPr>
+            </m:sSubPr>
+            <m:e>
+              <m:r>
+                <w:rPr>
+                  <w:rFonts w:ascii="Cambria Math" w:hAnsi="Cambria Math"/>
+                </w:rPr>
+                <m:t>b</m:t>
+              </m:r>
+            </m:e>
+            <m:sub>
+              <m:r>
+                <w:rPr>
+                  <w:rFonts w:ascii="Cambria Math" w:hAnsi="Cambria Math"/>
+                </w:rPr>
+                <m:t>k</m:t>
+              </m:r>
+            </m:sub>
+          </m:sSub>
+          <m:nary>
+            <m:naryPr>
+              <m:chr m:val="∑"/>
+              <m:limLoc m:val="undOvr"/>
+              <m:ctrlPr>
+                <w:rPr>
+                  <w:rFonts w:ascii="Cambria Math" w:hAnsi="Cambria Math"/>
+                  <w:i/>
+                  <w:iCs/>
+                </w:rPr>
+              </m:ctrlPr>
+            </m:naryPr>
+            <m:sub>
+              <m:r>
+                <w:rPr>
+                  <w:rFonts w:ascii="Cambria Math" w:hAnsi="Cambria Math"/>
+                </w:rPr>
+                <m:t>i=1</m:t>
+              </m:r>
+            </m:sub>
+            <m:sup>
+              <m:r>
+                <w:rPr>
+                  <w:rFonts w:ascii="Cambria Math" w:hAnsi="Cambria Math"/>
+                </w:rPr>
+                <m:t>n</m:t>
+              </m:r>
+            </m:sup>
+            <m:e>
+              <m:sSubSup>
+                <m:sSubSupPr>
+                  <m:ctrlPr>
+                    <w:rPr>
+                      <w:rFonts w:ascii="Cambria Math" w:hAnsi="Cambria Math"/>
+                      <w:i/>
+                      <w:iCs/>
+                    </w:rPr>
+                  </m:ctrlPr>
+                </m:sSubSupPr>
+                <m:e>
+                  <m:r>
+                    <w:rPr>
+                      <w:rFonts w:ascii="Cambria Math" w:hAnsi="Cambria Math"/>
+                    </w:rPr>
+                    <m:t>x</m:t>
+                  </m:r>
+                </m:e>
+                <m:sub>
+                  <m:r>
+                    <w:rPr>
+                      <w:rFonts w:ascii="Cambria Math" w:hAnsi="Cambria Math"/>
+                    </w:rPr>
+                    <m:t>ki</m:t>
+                  </m:r>
+                </m:sub>
+                <m:sup>
+                  <m:r>
+                    <w:rPr>
+                      <w:rFonts w:ascii="Cambria Math" w:hAnsi="Cambria Math"/>
+                    </w:rPr>
+                    <m:t>2</m:t>
+                  </m:r>
+                </m:sup>
+              </m:sSubSup>
+            </m:e>
+          </m:nary>
+          <m:r>
+            <w:rPr>
+              <w:rFonts w:ascii="Cambria Math" w:hAnsi="Cambria Math"/>
+            </w:rPr>
+            <m:t>=</m:t>
+          </m:r>
+          <m:nary>
+            <m:naryPr>
+              <m:chr m:val="∑"/>
+              <m:limLoc m:val="undOvr"/>
+              <m:ctrlPr>
+                <w:rPr>
+                  <w:rFonts w:ascii="Cambria Math" w:hAnsi="Cambria Math"/>
+                  <w:i/>
+                  <w:iCs/>
+                </w:rPr>
+              </m:ctrlPr>
+            </m:naryPr>
+            <m:sub>
+              <m:r>
+                <w:rPr>
+                  <w:rFonts w:ascii="Cambria Math" w:hAnsi="Cambria Math"/>
+                </w:rPr>
+                <m:t>i=1</m:t>
+              </m:r>
+            </m:sub>
+            <m:sup>
+              <m:r>
+                <w:rPr>
+                  <w:rFonts w:ascii="Cambria Math" w:hAnsi="Cambria Math"/>
+                </w:rPr>
+                <m:t>n</m:t>
+              </m:r>
+            </m:sup>
+            <m:e>
+              <m:sSub>
+                <m:sSubPr>
+                  <m:ctrlPr>
+                    <w:rPr>
+                      <w:rFonts w:ascii="Cambria Math" w:hAnsi="Cambria Math"/>
+                      <w:i/>
+                      <w:iCs/>
+                    </w:rPr>
+                  </m:ctrlPr>
+                </m:sSubPr>
+                <m:e>
+                  <m:r>
+                    <w:rPr>
+                      <w:rFonts w:ascii="Cambria Math" w:hAnsi="Cambria Math"/>
+                    </w:rPr>
+                    <m:t>x</m:t>
+                  </m:r>
+                </m:e>
+                <m:sub>
+                  <m:r>
+                    <w:rPr>
+                      <w:rFonts w:ascii="Cambria Math" w:hAnsi="Cambria Math"/>
+                    </w:rPr>
+                    <m:t>k</m:t>
+                  </m:r>
+                  <m:r>
+                    <w:rPr>
+                      <w:rFonts w:ascii="Cambria Math" w:hAnsi="Cambria Math"/>
+                    </w:rPr>
+                    <m:t>i</m:t>
+                  </m:r>
+                </m:sub>
+              </m:sSub>
+              <m:sSub>
+                <m:sSubPr>
+                  <m:ctrlPr>
+                    <w:rPr>
+                      <w:rFonts w:ascii="Cambria Math" w:hAnsi="Cambria Math"/>
+                      <w:i/>
+                      <w:iCs/>
+                    </w:rPr>
+                  </m:ctrlPr>
+                </m:sSubPr>
+                <m:e>
+                  <m:r>
+                    <w:rPr>
+                      <w:rFonts w:ascii="Cambria Math" w:hAnsi="Cambria Math"/>
+                    </w:rPr>
+                    <m:t>y</m:t>
+                  </m:r>
+                </m:e>
+                <m:sub>
+                  <m:r>
+                    <w:rPr>
+                      <w:rFonts w:ascii="Cambria Math" w:hAnsi="Cambria Math"/>
+                    </w:rPr>
+                    <m:t>i</m:t>
+                  </m:r>
+                </m:sub>
+              </m:sSub>
+            </m:e>
+          </m:nary>
+        </m:oMath>
+      </m:oMathPara>
+    </w:p>
+    <w:p>
+      <w:pPr>
+        <w:ind w:left="360" w:firstLine="360"/>
+        <w:jc w:val="both"/>
+        <w:rPr>
+          <w:iCs/>
+        </w:rPr>
+      </w:pPr>
+      <w:r>
+        <w:rPr>
+          <w:iCs/>
+        </w:rPr>
+        <w:t xml:space="preserve">Setelah SPL di tersebut di selesaiikan, maka didapatkan nilai-nilai dari </w:t>
+      </w:r>
+      <w:r>
+        <w:rPr>
+          <w:i/>
+        </w:rPr>
+        <w:t>b</w:t>
+      </w:r>
+      <w:r>
+        <w:rPr>
+          <w:i/>
+          <w:vertAlign w:val="subscript"/>
+        </w:rPr>
+        <w:t>0</w:t>
+      </w:r>
+      <w:r>
+        <w:rPr>
+          <w:i/>
+        </w:rPr>
+        <w:t>, b</w:t>
+      </w:r>
+      <w:r>
+        <w:rPr>
+          <w:i/>
+          <w:vertAlign w:val="subscript"/>
+        </w:rPr>
+        <w:t>1</w:t>
+      </w:r>
+      <w:r>
+        <w:rPr>
+          <w:i/>
+        </w:rPr>
+        <w:t>, b</w:t>
+      </w:r>
+      <w:r>
+        <w:rPr>
+          <w:i/>
+          <w:vertAlign w:val="subscript"/>
+        </w:rPr>
+        <w:t>2</w:t>
+      </w:r>
+      <w:r>
+        <w:rPr>
+          <w:i/>
+        </w:rPr>
+        <w:t xml:space="preserve">, </w:t>
+      </w:r>
+      <w:r>
+        <w:rPr>
+          <w:i/>
+          <w:vertAlign w:val="subscript"/>
+        </w:rPr>
+        <w:t xml:space="preserve">…, </w:t>
+      </w:r>
+      <w:r>
+        <w:rPr>
+          <w:i/>
+        </w:rPr>
+        <w:t>b</w:t>
+      </w:r>
+      <w:r>
+        <w:rPr>
+          <w:i/>
+          <w:vertAlign w:val="subscript"/>
+        </w:rPr>
+        <w:t>k</w:t>
+      </w:r>
+      <w:r>
+        <w:rPr>
+          <w:iCs/>
+        </w:rPr>
+        <w:t>.</w:t>
+      </w:r>
+      <w:r>
+        <w:rPr>
+          <w:iCs/>
+        </w:rPr>
+        <w:t xml:space="preserve"> Dengan adanya nilai untuk setiap </w:t>
+      </w:r>
+      <w:r>
+        <w:rPr>
+          <w:i/>
+        </w:rPr>
+        <w:t>b</w:t>
+      </w:r>
+      <w:r>
+        <w:rPr>
+          <w:iCs/>
+        </w:rPr>
+        <w:t xml:space="preserve"> maka dapat dilakukan penyulihan ke persamaan umum dari regresi linier untuk mendapatkan nila</w:t>
+      </w:r>
+      <w:r>
+        <w:rPr>
+          <w:iCs/>
+        </w:rPr>
+        <w:t>i yang ingin diprediksi. Berikut merupakan persamaan umum dari regresi linier:</w:t>
+      </w:r>
+    </w:p>
+    <w:p>
+      <w:pPr>
+        <w:ind w:left="360"/>
+        <w:jc w:val="both"/>
+        <w:rPr>
+          <w:iCs/>
+        </w:rPr>
+      </w:pPr>
+      <m:oMathPara>
+        <m:oMath>
+          <m:sSub>
+            <m:sSubPr>
+              <m:ctrlPr>
+                <w:rPr>
+                  <w:rFonts w:ascii="Cambria Math" w:hAnsi="Cambria Math"/>
+                  <w:i/>
+                  <w:iCs/>
+                </w:rPr>
+              </m:ctrlPr>
+            </m:sSubPr>
+            <m:e>
+              <m:r>
+                <w:rPr>
+                  <w:rFonts w:ascii="Cambria Math" w:hAnsi="Cambria Math"/>
+                </w:rPr>
+                <m:t>y</m:t>
+              </m:r>
+            </m:e>
+            <m:sub>
+              <m:r>
+                <w:rPr>
+                  <w:rFonts w:ascii="Cambria Math" w:hAnsi="Cambria Math"/>
+                </w:rPr>
+                <m:t>i</m:t>
+              </m:r>
+            </m:sub>
+          </m:sSub>
+          <m:r>
+            <w:rPr>
+              <w:rFonts w:ascii="Cambria Math" w:hAnsi="Cambria Math"/>
+            </w:rPr>
+            <m:t>=</m:t>
+          </m:r>
+          <m:sSub>
+            <m:sSubPr>
+              <m:ctrlPr>
+                <w:rPr>
+                  <w:rFonts w:ascii="Cambria Math" w:hAnsi="Cambria Math"/>
+                  <w:i/>
+                  <w:iCs/>
+                </w:rPr>
+              </m:ctrlPr>
+            </m:sSubPr>
+            <m:e>
+              <m:r>
+                <w:rPr>
+                  <w:rFonts w:ascii="Cambria Math" w:hAnsi="Cambria Math"/>
+                </w:rPr>
+                <m:t>b</m:t>
+              </m:r>
+            </m:e>
+            <m:sub>
+              <m:r>
+                <w:rPr>
+                  <w:rFonts w:ascii="Cambria Math" w:hAnsi="Cambria Math"/>
+                </w:rPr>
+                <m:t>0</m:t>
+              </m:r>
+            </m:sub>
+          </m:sSub>
+          <m:r>
+            <w:rPr>
+              <w:rFonts w:ascii="Cambria Math" w:hAnsi="Cambria Math"/>
+            </w:rPr>
+            <m:t>+</m:t>
+          </m:r>
+          <m:sSub>
+            <m:sSubPr>
+              <m:ctrlPr>
+                <w:rPr>
+                  <w:rFonts w:ascii="Cambria Math" w:hAnsi="Cambria Math"/>
+                  <w:i/>
+                  <w:iCs/>
+                </w:rPr>
+              </m:ctrlPr>
+            </m:sSubPr>
+            <m:e>
+              <m:r>
+                <w:rPr>
+                  <w:rFonts w:ascii="Cambria Math" w:hAnsi="Cambria Math"/>
+                </w:rPr>
+                <m:t>b</m:t>
+              </m:r>
+            </m:e>
+            <m:sub>
+              <m:r>
+                <w:rPr>
+                  <w:rFonts w:ascii="Cambria Math" w:hAnsi="Cambria Math"/>
+                </w:rPr>
+                <m:t>1</m:t>
+              </m:r>
+            </m:sub>
+          </m:sSub>
+          <m:sSub>
+            <m:sSubPr>
+              <m:ctrlPr>
+                <w:rPr>
+                  <w:rFonts w:ascii="Cambria Math" w:hAnsi="Cambria Math"/>
+                  <w:i/>
+                  <w:iCs/>
+                </w:rPr>
+              </m:ctrlPr>
+            </m:sSubPr>
+            <m:e>
+              <m:r>
+                <w:rPr>
+                  <w:rFonts w:ascii="Cambria Math" w:hAnsi="Cambria Math"/>
+                </w:rPr>
+                <m:t>x</m:t>
+              </m:r>
+            </m:e>
+            <m:sub>
+              <m:r>
+                <w:rPr>
+                  <w:rFonts w:ascii="Cambria Math" w:hAnsi="Cambria Math"/>
+                </w:rPr>
+                <m:t>1i</m:t>
+              </m:r>
+            </m:sub>
+          </m:sSub>
+          <m:r>
+            <w:rPr>
+              <w:rFonts w:ascii="Cambria Math" w:hAnsi="Cambria Math"/>
+            </w:rPr>
+            <m:t>+</m:t>
+          </m:r>
+          <m:sSub>
+            <m:sSubPr>
+              <m:ctrlPr>
+                <w:rPr>
+                  <w:rFonts w:ascii="Cambria Math" w:hAnsi="Cambria Math"/>
+                  <w:i/>
+                  <w:iCs/>
+                </w:rPr>
+              </m:ctrlPr>
+            </m:sSubPr>
+            <m:e>
+              <m:r>
+                <w:rPr>
+                  <w:rFonts w:ascii="Cambria Math" w:hAnsi="Cambria Math"/>
+                </w:rPr>
+                <m:t>b</m:t>
+              </m:r>
+            </m:e>
+            <m:sub>
+              <m:r>
+                <w:rPr>
+                  <w:rFonts w:ascii="Cambria Math" w:hAnsi="Cambria Math"/>
+                </w:rPr>
+                <m:t>2</m:t>
+              </m:r>
+            </m:sub>
+          </m:sSub>
+          <m:sSub>
+            <m:sSubPr>
+              <m:ctrlPr>
+                <w:rPr>
+                  <w:rFonts w:ascii="Cambria Math" w:hAnsi="Cambria Math"/>
+                  <w:i/>
+                  <w:iCs/>
+                </w:rPr>
+              </m:ctrlPr>
+            </m:sSubPr>
+            <m:e>
+              <m:r>
+                <w:rPr>
+                  <w:rFonts w:ascii="Cambria Math" w:hAnsi="Cambria Math"/>
+                </w:rPr>
+                <m:t>x</m:t>
+              </m:r>
+            </m:e>
+            <m:sub>
+              <m:r>
+                <w:rPr>
+                  <w:rFonts w:ascii="Cambria Math" w:hAnsi="Cambria Math"/>
+                </w:rPr>
+                <m:t>2i</m:t>
+              </m:r>
+            </m:sub>
+          </m:sSub>
+          <m:r>
+            <w:rPr>
+              <w:rFonts w:ascii="Cambria Math" w:hAnsi="Cambria Math"/>
+            </w:rPr>
+            <m:t>+…+</m:t>
+          </m:r>
+          <m:sSub>
+            <m:sSubPr>
+              <m:ctrlPr>
+                <w:rPr>
+                  <w:rFonts w:ascii="Cambria Math" w:hAnsi="Cambria Math"/>
+                  <w:i/>
+                  <w:iCs/>
+                </w:rPr>
+              </m:ctrlPr>
+            </m:sSubPr>
+            <m:e>
+              <m:r>
+                <w:rPr>
+                  <w:rFonts w:ascii="Cambria Math" w:hAnsi="Cambria Math"/>
+                </w:rPr>
+                <m:t>b</m:t>
+              </m:r>
+            </m:e>
+            <m:sub>
+              <m:r>
+                <w:rPr>
+                  <w:rFonts w:ascii="Cambria Math" w:hAnsi="Cambria Math"/>
+                </w:rPr>
+                <m:t>k</m:t>
+              </m:r>
+            </m:sub>
+          </m:sSub>
+          <m:sSub>
+            <m:sSubPr>
+              <m:ctrlPr>
+                <w:rPr>
+                  <w:rFonts w:ascii="Cambria Math" w:hAnsi="Cambria Math"/>
+                  <w:i/>
+                  <w:iCs/>
+                </w:rPr>
+              </m:ctrlPr>
+            </m:sSubPr>
+            <m:e>
+              <m:r>
+                <w:rPr>
+                  <w:rFonts w:ascii="Cambria Math" w:hAnsi="Cambria Math"/>
+                </w:rPr>
+                <m:t>x</m:t>
+              </m:r>
+            </m:e>
+            <m:sub>
+              <m:r>
+                <w:rPr>
+                  <w:rFonts w:ascii="Cambria Math" w:hAnsi="Cambria Math"/>
+                </w:rPr>
+                <m:t>ki</m:t>
+              </m:r>
+            </m:sub>
+          </m:sSub>
+          <m:r>
+            <w:rPr>
+              <w:rFonts w:ascii="Cambria Math" w:hAnsi="Cambria Math"/>
+            </w:rPr>
+            <m:t>+</m:t>
+          </m:r>
+          <m:sSub>
+            <m:sSubPr>
+              <m:ctrlPr>
+                <w:rPr>
+                  <w:rFonts w:ascii="Cambria Math" w:hAnsi="Cambria Math"/>
+                  <w:i/>
+                  <w:iCs/>
+                </w:rPr>
+              </m:ctrlPr>
+            </m:sSubPr>
+            <m:e>
+              <m:r>
+                <w:rPr>
+                  <w:rFonts w:ascii="Cambria Math" w:hAnsi="Cambria Math"/>
+                </w:rPr>
+                <m:t>ϵ</m:t>
+              </m:r>
+            </m:e>
+            <m:sub>
+              <m:r>
+                <w:rPr>
+                  <w:rFonts w:ascii="Cambria Math" w:hAnsi="Cambria Math"/>
+                </w:rPr>
+                <m:t>i</m:t>
+              </m:r>
+            </m:sub>
+          </m:sSub>
+        </m:oMath>
+      </m:oMathPara>
     </w:p>
     <w:p>
       <w:pPr>
@@ -21717,7 +24306,6 @@
           <w:noProof/>
           <w:lang w:val="id-ID"/>
         </w:rPr>
-        <w:lastRenderedPageBreak/>
         <w:t>Lorem ipsum dolor sit amet, consectetuer adipiscing elit.</w:t>
       </w:r>
     </w:p>
@@ -22379,7 +24967,7 @@
   <w:style w:type="paragraph" w:default="1" w:styleId="Normal">
     <w:name w:val="Normal"/>
     <w:qFormat/>
-    <w:rsid w:val="00A52FB1"/>
+    <w:rsid w:val="002160FD"/>
     <w:pPr>
       <w:spacing w:after="0" w:line="240" w:lineRule="auto"/>
     </w:pPr>
@@ -22810,25 +25398,6 @@
 </file>
 
 <file path=customXml/item1.xml><?xml version="1.0" encoding="utf-8"?>
-<b:Sources xmlns:b="http://schemas.openxmlformats.org/officeDocument/2006/bibliography" xmlns="http://schemas.openxmlformats.org/officeDocument/2006/bibliography" SelectedStyle="\APASixthEditionOfficeOnline.xsl" StyleName="APA" Version="6"/>
-</file>
-
-<file path=customXml/item2.xml><?xml version="1.0" encoding="utf-8"?>
-<p:properties xmlns:p="http://schemas.microsoft.com/office/2006/metadata/properties" xmlns:xsi="http://www.w3.org/2001/XMLSchema-instance" xmlns:pc="http://schemas.microsoft.com/office/infopath/2007/PartnerControls">
-  <documentManagement/>
-</p:properties>
-</file>
-
-<file path=customXml/item3.xml><?xml version="1.0" encoding="utf-8"?>
-<?mso-contentType ?>
-<FormTemplates xmlns="http://schemas.microsoft.com/sharepoint/v3/contenttype/forms">
-  <Display>DocumentLibraryForm</Display>
-  <Edit>DocumentLibraryForm</Edit>
-  <New>DocumentLibraryForm</New>
-</FormTemplates>
-</file>
-
-<file path=customXml/item4.xml><?xml version="1.0" encoding="utf-8"?>
 <ct:contentTypeSchema xmlns:ct="http://schemas.microsoft.com/office/2006/metadata/contentType" xmlns:ma="http://schemas.microsoft.com/office/2006/metadata/properties/metaAttributes" ct:_="" ma:_="" ma:contentTypeName="Document" ma:contentTypeID="0x01010017423A6D19F2AC41B2AFD0C366C2EE05" ma:contentTypeVersion="13" ma:contentTypeDescription="Create a new document." ma:contentTypeScope="" ma:versionID="d7b2c3ccaff6f74908d717af11307094">
   <xsd:schema xmlns:xsd="http://www.w3.org/2001/XMLSchema" xmlns:xs="http://www.w3.org/2001/XMLSchema" xmlns:p="http://schemas.microsoft.com/office/2006/metadata/properties" xmlns:ns3="fe9cc7ba-5910-4fa0-aa10-4af727b12153" xmlns:ns4="8da37629-794d-4b6e-ae3e-70610cd8357e" targetNamespace="http://schemas.microsoft.com/office/2006/metadata/properties" ma:root="true" ma:fieldsID="c793c1d3fe3842b28f1ecfa104d48d7e" ns3:_="" ns4:_="">
     <xsd:import namespace="fe9cc7ba-5910-4fa0-aa10-4af727b12153"/>
@@ -23051,40 +25620,26 @@
 </ct:contentTypeSchema>
 </file>
 
-<file path=customXml/itemProps1.xml><?xml version="1.0" encoding="utf-8"?>
-<ds:datastoreItem xmlns:ds="http://schemas.openxmlformats.org/officeDocument/2006/customXml" ds:itemID="{9C087F86-AD91-48B8-AF6F-3EEA5E24815F}">
-  <ds:schemaRefs>
-    <ds:schemaRef ds:uri="http://schemas.openxmlformats.org/officeDocument/2006/bibliography"/>
-  </ds:schemaRefs>
-</ds:datastoreItem>
+<file path=customXml/item2.xml><?xml version="1.0" encoding="utf-8"?>
+<?mso-contentType ?>
+<FormTemplates xmlns="http://schemas.microsoft.com/sharepoint/v3/contenttype/forms">
+  <Display>DocumentLibraryForm</Display>
+  <Edit>DocumentLibraryForm</Edit>
+  <New>DocumentLibraryForm</New>
+</FormTemplates>
 </file>
 
-<file path=customXml/itemProps2.xml><?xml version="1.0" encoding="utf-8"?>
-<ds:datastoreItem xmlns:ds="http://schemas.openxmlformats.org/officeDocument/2006/customXml" ds:itemID="{5F82ED80-4C7B-47E6-AF7D-BE71B98C80E0}">
-  <ds:schemaRefs>
-    <ds:schemaRef ds:uri="http://www.w3.org/XML/1998/namespace"/>
-    <ds:schemaRef ds:uri="http://purl.org/dc/dcmitype/"/>
-    <ds:schemaRef ds:uri="http://schemas.microsoft.com/office/2006/documentManagement/types"/>
-    <ds:schemaRef ds:uri="http://purl.org/dc/terms/"/>
-    <ds:schemaRef ds:uri="http://schemas.microsoft.com/office/infopath/2007/PartnerControls"/>
-    <ds:schemaRef ds:uri="fe9cc7ba-5910-4fa0-aa10-4af727b12153"/>
-    <ds:schemaRef ds:uri="http://schemas.microsoft.com/office/2006/metadata/properties"/>
-    <ds:schemaRef ds:uri="http://purl.org/dc/elements/1.1/"/>
-    <ds:schemaRef ds:uri="http://schemas.openxmlformats.org/package/2006/metadata/core-properties"/>
-    <ds:schemaRef ds:uri="8da37629-794d-4b6e-ae3e-70610cd8357e"/>
-  </ds:schemaRefs>
-</ds:datastoreItem>
+<file path=customXml/item3.xml><?xml version="1.0" encoding="utf-8"?>
+<p:properties xmlns:p="http://schemas.microsoft.com/office/2006/metadata/properties" xmlns:xsi="http://www.w3.org/2001/XMLSchema-instance" xmlns:pc="http://schemas.microsoft.com/office/infopath/2007/PartnerControls">
+  <documentManagement/>
+</p:properties>
 </file>
 
-<file path=customXml/itemProps3.xml><?xml version="1.0" encoding="utf-8"?>
-<ds:datastoreItem xmlns:ds="http://schemas.openxmlformats.org/officeDocument/2006/customXml" ds:itemID="{DA6F81FC-4FC3-4AAA-8405-6CB6B8FF0A1D}">
-  <ds:schemaRefs>
-    <ds:schemaRef ds:uri="http://schemas.microsoft.com/sharepoint/v3/contenttype/forms"/>
-  </ds:schemaRefs>
-</ds:datastoreItem>
+<file path=customXml/item4.xml><?xml version="1.0" encoding="utf-8"?>
+<b:Sources xmlns:b="http://schemas.openxmlformats.org/officeDocument/2006/bibliography" xmlns="http://schemas.openxmlformats.org/officeDocument/2006/bibliography" SelectedStyle="\APASixthEditionOfficeOnline.xsl" StyleName="APA" Version="6"/>
 </file>
 
-<file path=customXml/itemProps4.xml><?xml version="1.0" encoding="utf-8"?>
+<file path=customXml/itemProps1.xml><?xml version="1.0" encoding="utf-8"?>
 <ds:datastoreItem xmlns:ds="http://schemas.openxmlformats.org/officeDocument/2006/customXml" ds:itemID="{8CB2CA30-DD39-44A3-9C6E-7389A5698121}">
   <ds:schemaRefs>
     <ds:schemaRef ds:uri="http://schemas.microsoft.com/office/2006/metadata/contentType"/>
@@ -23101,4 +25656,37 @@
     <ds:schemaRef ds:uri="http://schemas.microsoft.com/internal/obd"/>
   </ds:schemaRefs>
 </ds:datastoreItem>
+</file>
+
+<file path=customXml/itemProps2.xml><?xml version="1.0" encoding="utf-8"?>
+<ds:datastoreItem xmlns:ds="http://schemas.openxmlformats.org/officeDocument/2006/customXml" ds:itemID="{DA6F81FC-4FC3-4AAA-8405-6CB6B8FF0A1D}">
+  <ds:schemaRefs>
+    <ds:schemaRef ds:uri="http://schemas.microsoft.com/sharepoint/v3/contenttype/forms"/>
+  </ds:schemaRefs>
+</ds:datastoreItem>
+</file>
+
+<file path=customXml/itemProps3.xml><?xml version="1.0" encoding="utf-8"?>
+<ds:datastoreItem xmlns:ds="http://schemas.openxmlformats.org/officeDocument/2006/customXml" ds:itemID="{5F82ED80-4C7B-47E6-AF7D-BE71B98C80E0}">
+  <ds:schemaRefs>
+    <ds:schemaRef ds:uri="8da37629-794d-4b6e-ae3e-70610cd8357e"/>
+    <ds:schemaRef ds:uri="fe9cc7ba-5910-4fa0-aa10-4af727b12153"/>
+    <ds:schemaRef ds:uri="http://www.w3.org/XML/1998/namespace"/>
+    <ds:schemaRef ds:uri="http://purl.org/dc/elements/1.1/"/>
+    <ds:schemaRef ds:uri="http://schemas.microsoft.com/office/2006/metadata/properties"/>
+    <ds:schemaRef ds:uri="http://purl.org/dc/dcmitype/"/>
+    <ds:schemaRef ds:uri="http://schemas.microsoft.com/office/infopath/2007/PartnerControls"/>
+    <ds:schemaRef ds:uri="http://schemas.microsoft.com/office/2006/documentManagement/types"/>
+    <ds:schemaRef ds:uri="http://schemas.openxmlformats.org/package/2006/metadata/core-properties"/>
+    <ds:schemaRef ds:uri="http://purl.org/dc/terms/"/>
+  </ds:schemaRefs>
+</ds:datastoreItem>
+</file>
+
+<file path=customXml/itemProps4.xml><?xml version="1.0" encoding="utf-8"?>
+<ds:datastoreItem xmlns:ds="http://schemas.openxmlformats.org/officeDocument/2006/customXml" ds:itemID="{9C087F86-AD91-48B8-AF6F-3EEA5E24815F}">
+  <ds:schemaRefs>
+    <ds:schemaRef ds:uri="http://schemas.openxmlformats.org/officeDocument/2006/bibliography"/>
+  </ds:schemaRefs>
+</ds:datastoreItem>
 </file>
</xml_diff>